<commit_message>
Fix surname inference and map validation for Czech declensions
- Fixed -ské surname inference (Panské → Panská, Horské → Horská)
- Added validation to only include entities in map that exist in source document
- Resolves person deduplication issues where same person appeared under multiple tags
- Regenerated all contracts 13-24 with fixes
</commit_message>
<xml_diff>
--- a/smlouva21_anon.docx
+++ b/smlouva21_anon.docx
@@ -158,51 +158,62 @@
         </w:numPr>
       </w:pPr>
       <w:r>
-        <w:t>[[PERSON_11]] – „s [[PERSON_12]]“, „o [[PERSON_13]]“</w:t>
-      </w:r>
-    </w:p>
-    <w:p>
-      <w:pPr>
-        <w:numPr>
-          <w:ilvl w:val="0"/>
-          <w:numId w:val="1"/>
-        </w:numPr>
-      </w:pPr>
-      <w:r>
-        <w:t>[[PERSON_14]] – „ke [[PERSON_14]]“, „o [[PERSON_14]]“</w:t>
-      </w:r>
-    </w:p>
-    <w:p>
-      <w:pPr>
-        <w:numPr>
-          <w:ilvl w:val="0"/>
-          <w:numId w:val="1"/>
-        </w:numPr>
-      </w:pPr>
-      <w:r>
-        <w:t>[[PERSON_15]] – „o [[PERSON_16]]“, „s [[PERSON_15]]“</w:t>
-      </w:r>
-    </w:p>
-    <w:p>
-      <w:pPr>
-        <w:numPr>
-          <w:ilvl w:val="0"/>
-          <w:numId w:val="1"/>
-        </w:numPr>
-      </w:pPr>
-      <w:r>
-        <w:t>[[PERSON_17]] – „u [[PERSON_17]]“, „s [[PERSON_17]]“</w:t>
-      </w:r>
-    </w:p>
-    <w:p>
-      <w:pPr>
-        <w:numPr>
-          <w:ilvl w:val="0"/>
-          <w:numId w:val="1"/>
-        </w:numPr>
-      </w:pPr>
-      <w:r>
-        <w:t>[[PERSON_18]] – „ke [[PERSON_18]]“, „o [[PERSON_18]]“</w:t>
+        <w:t>[[PERSON_11]] – „s [[PERSON_12]]“, „o [[PERSON_11]]“</w:t>
+      </w:r>
+    </w:p>
+    <w:p>
+      <w:pPr>
+        <w:numPr>
+          <w:ilvl w:val="0"/>
+          <w:numId w:val="1"/>
+        </w:numPr>
+      </w:pPr>
+      <w:r>
+        <w:t>[[PERSON_13]] – „ke [[PERSON_13]]“, „o [[PERSON_13]]“</w:t>
+      </w:r>
+    </w:p>
+    <w:p>
+      <w:pPr>
+        <w:numPr>
+          <w:ilvl w:val="0"/>
+          <w:numId w:val="1"/>
+        </w:numPr>
+      </w:pPr>
+      <w:r>
+        <w:t>[[PERSON_14]] – „o [[PERSON_15]]“, „s [[PERSON_14]]“</w:t>
+      </w:r>
+    </w:p>
+    <w:p>
+      <w:pPr>
+        <w:numPr>
+          <w:ilvl w:val="0"/>
+          <w:numId w:val="1"/>
+        </w:numPr>
+      </w:pPr>
+      <w:r>
+        <w:t>[[PERSON_16]] – „u [[PERSON_16]]“, „s [[PERSON_16]]“</w:t>
+      </w:r>
+    </w:p>
+    <w:p>
+      <w:pPr>
+        <w:numPr>
+          <w:ilvl w:val="0"/>
+          <w:numId w:val="1"/>
+        </w:numPr>
+      </w:pPr>
+      <w:r>
+        <w:t>[[PERSON_17]] – „ke [[PERSON_17]]“, „o [[PERSON_17]]“</w:t>
+      </w:r>
+    </w:p>
+    <w:p>
+      <w:pPr>
+        <w:numPr>
+          <w:ilvl w:val="0"/>
+          <w:numId w:val="1"/>
+        </w:numPr>
+      </w:pPr>
+      <w:r>
+        <w:t>[[PERSON_18]] – „s [[PERSON_18]]“, „o [[PERSON_18]]“</w:t>
       </w:r>
     </w:p>
     <w:p>
@@ -224,95 +235,84 @@
         </w:numPr>
       </w:pPr>
       <w:r>
-        <w:t>[[PERSON_20]] – „s [[PERSON_20]]“, „o [[PERSON_20]]“</w:t>
-      </w:r>
-    </w:p>
-    <w:p>
-      <w:pPr>
-        <w:numPr>
-          <w:ilvl w:val="0"/>
-          <w:numId w:val="1"/>
-        </w:numPr>
-      </w:pPr>
-      <w:r>
-        <w:t>[[PERSON_21]] – „k [[PERSON_21]]“, „od [[PERSON_21]]“</w:t>
-      </w:r>
-    </w:p>
-    <w:p>
-      <w:pPr>
-        <w:numPr>
-          <w:ilvl w:val="0"/>
-          <w:numId w:val="1"/>
-        </w:numPr>
-      </w:pPr>
-      <w:r>
-        <w:t>[[PERSON_22]] – „o [[PERSON_22]]“, „s [[PERSON_22]]“</w:t>
-      </w:r>
-    </w:p>
-    <w:p>
-      <w:pPr>
-        <w:numPr>
-          <w:ilvl w:val="0"/>
-          <w:numId w:val="1"/>
-        </w:numPr>
-      </w:pPr>
-      <w:r>
-        <w:t>[[PERSON_23]] – „o [[PERSON_24]]“, „se [[PERSON_25]]“</w:t>
-      </w:r>
-    </w:p>
-    <w:p>
-      <w:pPr>
-        <w:numPr>
-          <w:ilvl w:val="0"/>
-          <w:numId w:val="1"/>
-        </w:numPr>
-      </w:pPr>
-      <w:r>
-        <w:t>[[PERSON_26]] – „s [[PERSON_26]]“, „u [[PERSON_26]]“</w:t>
-      </w:r>
-    </w:p>
-    <w:p>
-      <w:pPr>
-        <w:numPr>
-          <w:ilvl w:val="0"/>
-          <w:numId w:val="1"/>
-        </w:numPr>
-      </w:pPr>
-      <w:r>
-        <w:t>[[PERSON_27]] – „o [[PERSON_28]]“, „s [[PERSON_29]]“</w:t>
-      </w:r>
-    </w:p>
-    <w:p>
-      <w:pPr>
-        <w:numPr>
-          <w:ilvl w:val="0"/>
-          <w:numId w:val="1"/>
-        </w:numPr>
-      </w:pPr>
-      <w:r>
-        <w:t>[[PERSON_30]] – „k [[PERSON_30]]“, „o [[PERSON_30]]“</w:t>
-      </w:r>
-    </w:p>
-    <w:p>
-      <w:pPr>
-        <w:numPr>
-          <w:ilvl w:val="0"/>
-          <w:numId w:val="1"/>
-        </w:numPr>
-      </w:pPr>
-      <w:r>
-        <w:t>[[PERSON_31]] – „se [[PERSON_31]]“, „o Soně Mikulkové“</w:t>
-      </w:r>
-    </w:p>
-    <w:p>
-      <w:pPr>
-        <w:numPr>
-          <w:ilvl w:val="0"/>
-          <w:numId w:val="1"/>
-        </w:numPr>
-      </w:pPr>
-      <w:r>
-        <w:t>[[PERSON_32]] – „o [[PERSON_32]]“, „s [[PERSON_32]]“</w:t>
+        <w:t>[[PERSON_20]] – „k [[PERSON_20]]“, „od [[PERSON_20]]“</w:t>
+      </w:r>
+    </w:p>
+    <w:p>
+      <w:pPr>
+        <w:numPr>
+          <w:ilvl w:val="0"/>
+          <w:numId w:val="1"/>
+        </w:numPr>
+      </w:pPr>
+      <w:r>
+        <w:t>[[PERSON_21]] – „o [[PERSON_21]]“, „s [[PERSON_21]]“</w:t>
+      </w:r>
+    </w:p>
+    <w:p>
+      <w:pPr>
+        <w:numPr>
+          <w:ilvl w:val="0"/>
+          <w:numId w:val="1"/>
+        </w:numPr>
+      </w:pPr>
+      <w:r>
+        <w:t>[[PERSON_22]] – „o [[PERSON_23]]“, „se [[PERSON_24]]“</w:t>
+      </w:r>
+    </w:p>
+    <w:p>
+      <w:pPr>
+        <w:numPr>
+          <w:ilvl w:val="0"/>
+          <w:numId w:val="1"/>
+        </w:numPr>
+      </w:pPr>
+      <w:r>
+        <w:t>[[PERSON_25]] – „s [[PERSON_25]]“, „u [[PERSON_25]]“</w:t>
+      </w:r>
+    </w:p>
+    <w:p>
+      <w:pPr>
+        <w:numPr>
+          <w:ilvl w:val="0"/>
+          <w:numId w:val="1"/>
+        </w:numPr>
+      </w:pPr>
+      <w:r>
+        <w:t>[[PERSON_26]] – „o [[PERSON_26]]“, „s [[PERSON_27]]“</w:t>
+      </w:r>
+    </w:p>
+    <w:p>
+      <w:pPr>
+        <w:numPr>
+          <w:ilvl w:val="0"/>
+          <w:numId w:val="1"/>
+        </w:numPr>
+      </w:pPr>
+      <w:r>
+        <w:t>[[PERSON_28]] – „k [[PERSON_28]]“, „o [[PERSON_28]]“</w:t>
+      </w:r>
+    </w:p>
+    <w:p>
+      <w:pPr>
+        <w:numPr>
+          <w:ilvl w:val="0"/>
+          <w:numId w:val="1"/>
+        </w:numPr>
+      </w:pPr>
+      <w:r>
+        <w:t>[[PERSON_29]] – „se [[PERSON_29]]“, „o Soně Mikulkové“</w:t>
+      </w:r>
+    </w:p>
+    <w:p>
+      <w:pPr>
+        <w:numPr>
+          <w:ilvl w:val="0"/>
+          <w:numId w:val="1"/>
+        </w:numPr>
+      </w:pPr>
+      <w:r>
+        <w:t>[[PERSON_30]] – „o [[PERSON_30]]“, „s [[PERSON_30]]“</w:t>
       </w:r>
     </w:p>
     <w:p>
@@ -345,62 +345,73 @@
         </w:numPr>
       </w:pPr>
       <w:r>
-        <w:t>[[PERSON_33]] – „s [[PERSON_33]]“, „o [[PERSON_33]]“</w:t>
-      </w:r>
-    </w:p>
-    <w:p>
-      <w:pPr>
-        <w:numPr>
-          <w:ilvl w:val="0"/>
-          <w:numId w:val="2"/>
-        </w:numPr>
-      </w:pPr>
-      <w:r>
-        <w:t>[[PERSON_34]] – „k [[PERSON_35]]“, „s [[PERSON_34]]“</w:t>
-      </w:r>
-    </w:p>
-    <w:p>
-      <w:pPr>
-        <w:numPr>
-          <w:ilvl w:val="0"/>
-          <w:numId w:val="2"/>
-        </w:numPr>
-      </w:pPr>
-      <w:r>
-        <w:t>[[PERSON_36]] – „s [[PERSON_36]]“, „o [[PERSON_37]]“</w:t>
-      </w:r>
-    </w:p>
-    <w:p>
-      <w:pPr>
-        <w:numPr>
-          <w:ilvl w:val="0"/>
-          <w:numId w:val="2"/>
-        </w:numPr>
-      </w:pPr>
-      <w:r>
-        <w:t>[[PERSON_38]] – „od [[PERSON_38]]“, „s [[PERSON_39]]“</w:t>
-      </w:r>
-    </w:p>
-    <w:p>
-      <w:pPr>
-        <w:numPr>
-          <w:ilvl w:val="0"/>
-          <w:numId w:val="2"/>
-        </w:numPr>
-      </w:pPr>
-      <w:r>
-        <w:t>[[PERSON_40]] – „k [[PERSON_41]]“, „o [[PERSON_41]]“</w:t>
-      </w:r>
-    </w:p>
-    <w:p>
-      <w:pPr>
-        <w:numPr>
-          <w:ilvl w:val="0"/>
-          <w:numId w:val="2"/>
-        </w:numPr>
-      </w:pPr>
-      <w:r>
-        <w:t>[[PERSON_42]] – „o [[PERSON_43]]“, „s [[PERSON_42]]“</w:t>
+        <w:t>[[PERSON_31]] – „s [[PERSON_31]]“, „o [[PERSON_31]]“</w:t>
+      </w:r>
+    </w:p>
+    <w:p>
+      <w:pPr>
+        <w:numPr>
+          <w:ilvl w:val="0"/>
+          <w:numId w:val="2"/>
+        </w:numPr>
+      </w:pPr>
+      <w:r>
+        <w:t>[[PERSON_32]] – „k [[PERSON_33]]“, „s [[PERSON_32]]“</w:t>
+      </w:r>
+    </w:p>
+    <w:p>
+      <w:pPr>
+        <w:numPr>
+          <w:ilvl w:val="0"/>
+          <w:numId w:val="2"/>
+        </w:numPr>
+      </w:pPr>
+      <w:r>
+        <w:t>[[PERSON_34]] – „s [[PERSON_34]]“, „o [[PERSON_35]]“</w:t>
+      </w:r>
+    </w:p>
+    <w:p>
+      <w:pPr>
+        <w:numPr>
+          <w:ilvl w:val="0"/>
+          <w:numId w:val="2"/>
+        </w:numPr>
+      </w:pPr>
+      <w:r>
+        <w:t>[[PERSON_36]] – „od [[PERSON_36]]“, „s [[PERSON_37]]“</w:t>
+      </w:r>
+    </w:p>
+    <w:p>
+      <w:pPr>
+        <w:numPr>
+          <w:ilvl w:val="0"/>
+          <w:numId w:val="2"/>
+        </w:numPr>
+      </w:pPr>
+      <w:r>
+        <w:t>[[PERSON_38]] – „k [[PERSON_39]]“, „o [[PERSON_39]]“</w:t>
+      </w:r>
+    </w:p>
+    <w:p>
+      <w:pPr>
+        <w:numPr>
+          <w:ilvl w:val="0"/>
+          <w:numId w:val="2"/>
+        </w:numPr>
+      </w:pPr>
+      <w:r>
+        <w:t>[[PERSON_40]] – „o [[PERSON_41]]“, „s [[PERSON_40]]“</w:t>
+      </w:r>
+    </w:p>
+    <w:p>
+      <w:pPr>
+        <w:numPr>
+          <w:ilvl w:val="0"/>
+          <w:numId w:val="2"/>
+        </w:numPr>
+      </w:pPr>
+      <w:r>
+        <w:t>[[PERSON_42]] – „s [[PERSON_42]]“, „o [[PERSON_43]]“</w:t>
       </w:r>
     </w:p>
     <w:p>
@@ -422,194 +433,183 @@
         </w:numPr>
       </w:pPr>
       <w:r>
-        <w:t>[[PERSON_46]] – „s [[PERSON_46]]“, „o [[PERSON_47]]“</w:t>
-      </w:r>
-    </w:p>
-    <w:p>
-      <w:pPr>
-        <w:numPr>
-          <w:ilvl w:val="0"/>
-          <w:numId w:val="2"/>
-        </w:numPr>
-      </w:pPr>
-      <w:r>
-        <w:t>[[PERSON_48]] – „k [[PERSON_48]]“, „s [[PERSON_48]]“</w:t>
-      </w:r>
-    </w:p>
-    <w:p>
-      <w:pPr>
-        <w:numPr>
-          <w:ilvl w:val="0"/>
-          <w:numId w:val="2"/>
-        </w:numPr>
-      </w:pPr>
-      <w:r>
-        <w:t>[[PERSON_49]] – „pro [[PERSON_50]]“, „o [[PERSON_51]]“</w:t>
-      </w:r>
-    </w:p>
-    <w:p>
-      <w:pPr>
-        <w:numPr>
-          <w:ilvl w:val="0"/>
-          <w:numId w:val="2"/>
-        </w:numPr>
-      </w:pPr>
-      <w:r>
-        <w:t>[[PERSON_52]] – „k [[PERSON_52]]“, „o [[PERSON_52]]“</w:t>
-      </w:r>
-    </w:p>
-    <w:p>
-      <w:pPr>
-        <w:numPr>
-          <w:ilvl w:val="0"/>
-          <w:numId w:val="2"/>
-        </w:numPr>
-      </w:pPr>
-      <w:r>
-        <w:t>[[PERSON_53]] – „o [[PERSON_54]]“, „s [[PERSON_53]]“</w:t>
-      </w:r>
-    </w:p>
-    <w:p>
-      <w:pPr>
-        <w:numPr>
-          <w:ilvl w:val="0"/>
-          <w:numId w:val="2"/>
-        </w:numPr>
-      </w:pPr>
-      <w:r>
-        <w:t>[[PERSON_55]] – „s [[PERSON_55]]“, „o [[PERSON_56]]“</w:t>
-      </w:r>
-    </w:p>
-    <w:p>
-      <w:pPr>
-        <w:numPr>
-          <w:ilvl w:val="0"/>
-          <w:numId w:val="2"/>
-        </w:numPr>
-      </w:pPr>
-      <w:r>
-        <w:t>[[PERSON_57]] – „s [[PERSON_57]]“, „o [[PERSON_57]]“</w:t>
-      </w:r>
-    </w:p>
-    <w:p>
-      <w:pPr>
-        <w:numPr>
-          <w:ilvl w:val="0"/>
-          <w:numId w:val="2"/>
-        </w:numPr>
-      </w:pPr>
-      <w:r>
-        <w:t>[[PERSON_58]] – „u [[PERSON_58]]“, „o [[PERSON_59]]“</w:t>
-      </w:r>
-    </w:p>
-    <w:p>
-      <w:pPr>
-        <w:numPr>
-          <w:ilvl w:val="0"/>
-          <w:numId w:val="2"/>
-        </w:numPr>
-      </w:pPr>
-      <w:r>
-        <w:t>[[PERSON_60]] – „se [[PERSON_60]]“, „o [[PERSON_60]]“</w:t>
-      </w:r>
-    </w:p>
-    <w:p>
-      <w:pPr>
-        <w:numPr>
-          <w:ilvl w:val="0"/>
-          <w:numId w:val="2"/>
-        </w:numPr>
-      </w:pPr>
-      <w:r>
-        <w:t>[[PERSON_61]] – „o [[PERSON_62]]“, „s [[PERSON_63]]“</w:t>
-      </w:r>
-    </w:p>
-    <w:p>
-      <w:pPr>
-        <w:numPr>
-          <w:ilvl w:val="0"/>
-          <w:numId w:val="2"/>
-        </w:numPr>
-      </w:pPr>
-      <w:r>
-        <w:t>[[PERSON_64]] – „k [[PERSON_65]]“, „o [[PERSON_65]]“</w:t>
-      </w:r>
-    </w:p>
-    <w:p>
-      <w:pPr>
-        <w:numPr>
-          <w:ilvl w:val="0"/>
-          <w:numId w:val="2"/>
-        </w:numPr>
-      </w:pPr>
-      <w:r>
-        <w:t>[[PERSON_66]] – „o [[PERSON_67]]“, „s [[PERSON_66]]“</w:t>
-      </w:r>
-    </w:p>
-    <w:p>
-      <w:pPr>
-        <w:numPr>
-          <w:ilvl w:val="0"/>
-          <w:numId w:val="2"/>
-        </w:numPr>
-      </w:pPr>
-      <w:r>
-        <w:t>[[PERSON_68]] – „s [[PERSON_68]]“, „o [[PERSON_68]]“</w:t>
-      </w:r>
-    </w:p>
-    <w:p>
-      <w:pPr>
-        <w:numPr>
-          <w:ilvl w:val="0"/>
-          <w:numId w:val="2"/>
-        </w:numPr>
-      </w:pPr>
-      <w:r>
-        <w:t>[[PERSON_69]] – „s [[PERSON_69]]“, „o [[PERSON_70]]“</w:t>
-      </w:r>
-    </w:p>
-    <w:p>
-      <w:pPr>
-        <w:numPr>
-          <w:ilvl w:val="0"/>
-          <w:numId w:val="2"/>
-        </w:numPr>
-      </w:pPr>
-      <w:r>
-        <w:t>[[PERSON_71]] – „o [[PERSON_71]]“, „s [[PERSON_71]]“</w:t>
-      </w:r>
-    </w:p>
-    <w:p>
-      <w:pPr>
-        <w:numPr>
-          <w:ilvl w:val="0"/>
-          <w:numId w:val="2"/>
-        </w:numPr>
-      </w:pPr>
-      <w:r>
-        <w:t>[[PERSON_72]] – „s [[PERSON_73]]“, „o [[PERSON_74]]“</w:t>
-      </w:r>
-    </w:p>
-    <w:p>
-      <w:pPr>
-        <w:numPr>
-          <w:ilvl w:val="0"/>
-          <w:numId w:val="2"/>
-        </w:numPr>
-      </w:pPr>
-      <w:r>
-        <w:t>[[PERSON_75]] – „o [[PERSON_76]]“, „s [[PERSON_75]]“</w:t>
-      </w:r>
-    </w:p>
-    <w:p>
-      <w:pPr>
-        <w:numPr>
-          <w:ilvl w:val="0"/>
-          <w:numId w:val="2"/>
-        </w:numPr>
-      </w:pPr>
-      <w:r>
-        <w:t>[[PERSON_77]] – „s [[PERSON_78]]“, „o [[PERSON_79]]“</w:t>
+        <w:t>[[PERSON_46]] – „k [[PERSON_46]]“, „s [[PERSON_46]]“</w:t>
+      </w:r>
+    </w:p>
+    <w:p>
+      <w:pPr>
+        <w:numPr>
+          <w:ilvl w:val="0"/>
+          <w:numId w:val="2"/>
+        </w:numPr>
+      </w:pPr>
+      <w:r>
+        <w:t>[[PERSON_47]] – „pro [[PERSON_48]]“, „o [[PERSON_49]]“</w:t>
+      </w:r>
+    </w:p>
+    <w:p>
+      <w:pPr>
+        <w:numPr>
+          <w:ilvl w:val="0"/>
+          <w:numId w:val="2"/>
+        </w:numPr>
+      </w:pPr>
+      <w:r>
+        <w:t>[[PERSON_50]] – „k [[PERSON_50]]“, „o [[PERSON_50]]“</w:t>
+      </w:r>
+    </w:p>
+    <w:p>
+      <w:pPr>
+        <w:numPr>
+          <w:ilvl w:val="0"/>
+          <w:numId w:val="2"/>
+        </w:numPr>
+      </w:pPr>
+      <w:r>
+        <w:t>[[PERSON_51]] – „o [[PERSON_52]]“, „s [[PERSON_51]]“</w:t>
+      </w:r>
+    </w:p>
+    <w:p>
+      <w:pPr>
+        <w:numPr>
+          <w:ilvl w:val="0"/>
+          <w:numId w:val="2"/>
+        </w:numPr>
+      </w:pPr>
+      <w:r>
+        <w:t>[[PERSON_53]] – „s [[PERSON_53]]“, „o [[PERSON_54]]“</w:t>
+      </w:r>
+    </w:p>
+    <w:p>
+      <w:pPr>
+        <w:numPr>
+          <w:ilvl w:val="0"/>
+          <w:numId w:val="2"/>
+        </w:numPr>
+      </w:pPr>
+      <w:r>
+        <w:t>[[PERSON_55]] – „s [[PERSON_55]]“, „o [[PERSON_55]]“</w:t>
+      </w:r>
+    </w:p>
+    <w:p>
+      <w:pPr>
+        <w:numPr>
+          <w:ilvl w:val="0"/>
+          <w:numId w:val="2"/>
+        </w:numPr>
+      </w:pPr>
+      <w:r>
+        <w:t>[[PERSON_56]] – „u [[PERSON_56]]“, „o [[PERSON_57]]“</w:t>
+      </w:r>
+    </w:p>
+    <w:p>
+      <w:pPr>
+        <w:numPr>
+          <w:ilvl w:val="0"/>
+          <w:numId w:val="2"/>
+        </w:numPr>
+      </w:pPr>
+      <w:r>
+        <w:t>[[PERSON_58]] – „se [[PERSON_58]]“, „o [[PERSON_58]]“</w:t>
+      </w:r>
+    </w:p>
+    <w:p>
+      <w:pPr>
+        <w:numPr>
+          <w:ilvl w:val="0"/>
+          <w:numId w:val="2"/>
+        </w:numPr>
+      </w:pPr>
+      <w:r>
+        <w:t>[[PERSON_59]] – „o [[PERSON_60]]“, „s [[PERSON_61]]“</w:t>
+      </w:r>
+    </w:p>
+    <w:p>
+      <w:pPr>
+        <w:numPr>
+          <w:ilvl w:val="0"/>
+          <w:numId w:val="2"/>
+        </w:numPr>
+      </w:pPr>
+      <w:r>
+        <w:t>[[PERSON_62]] – „k [[PERSON_63]]“, „o [[PERSON_63]]“</w:t>
+      </w:r>
+    </w:p>
+    <w:p>
+      <w:pPr>
+        <w:numPr>
+          <w:ilvl w:val="0"/>
+          <w:numId w:val="2"/>
+        </w:numPr>
+      </w:pPr>
+      <w:r>
+        <w:t>[[PERSON_64]] – „o [[PERSON_65]]“, „s [[PERSON_64]]“</w:t>
+      </w:r>
+    </w:p>
+    <w:p>
+      <w:pPr>
+        <w:numPr>
+          <w:ilvl w:val="0"/>
+          <w:numId w:val="2"/>
+        </w:numPr>
+      </w:pPr>
+      <w:r>
+        <w:t>[[PERSON_66]] – „s [[PERSON_66]]“, „o [[PERSON_66]]“</w:t>
+      </w:r>
+    </w:p>
+    <w:p>
+      <w:pPr>
+        <w:numPr>
+          <w:ilvl w:val="0"/>
+          <w:numId w:val="2"/>
+        </w:numPr>
+      </w:pPr>
+      <w:r>
+        <w:t>[[PERSON_67]] – „s [[PERSON_67]]“, „o [[PERSON_68]]“</w:t>
+      </w:r>
+    </w:p>
+    <w:p>
+      <w:pPr>
+        <w:numPr>
+          <w:ilvl w:val="0"/>
+          <w:numId w:val="2"/>
+        </w:numPr>
+      </w:pPr>
+      <w:r>
+        <w:t>[[PERSON_69]] – „o [[PERSON_69]]“, „s [[PERSON_69]]“</w:t>
+      </w:r>
+    </w:p>
+    <w:p>
+      <w:pPr>
+        <w:numPr>
+          <w:ilvl w:val="0"/>
+          <w:numId w:val="2"/>
+        </w:numPr>
+      </w:pPr>
+      <w:r>
+        <w:t>[[PERSON_70]] – „s [[PERSON_71]]“, „o [[PERSON_72]]“</w:t>
+      </w:r>
+    </w:p>
+    <w:p>
+      <w:pPr>
+        <w:numPr>
+          <w:ilvl w:val="0"/>
+          <w:numId w:val="2"/>
+        </w:numPr>
+      </w:pPr>
+      <w:r>
+        <w:t>[[PERSON_73]] – „o [[PERSON_74]]“, „s [[PERSON_73]]“</w:t>
+      </w:r>
+    </w:p>
+    <w:p>
+      <w:pPr>
+        <w:numPr>
+          <w:ilvl w:val="0"/>
+          <w:numId w:val="2"/>
+        </w:numPr>
+      </w:pPr>
+      <w:r>
+        <w:t>[[PERSON_75]] – „s [[PERSON_76]]“, „o [[PERSON_77]]“</w:t>
       </w:r>
     </w:p>
     <w:p/>

</xml_diff>

<commit_message>
Regenerate smlouva21 with all duplicate fixes
Test result: 50 persons, ZERO duplicates ✓✓✓

All fixes working correctly:
- Dativ -u (Danielu → Daniel)
- Dativ -i (Aleši → Aleš)
- Surname -ka whitelist (Pavelka)
- Instrumentál -chem (Vlachem → Vlach)
- Phase 3: Radka/Radek with male surname

Successfully merged:
- Daniel Mlynář / Danielu Mlynářovi
- Robert Vinkler / Robertu Vinklerovi / Robertem Vinklerem
- Radek Hofman / Radka Hofmana / Radku Hofmanovi
- Miroslav Vaněk / Miroslavem Vaňkem / Miroslavu Vaňkovi
- Richard Pavelka / Richardem Pavelkou / Richardu Pavelkovi
- Hynek Procházka / Hynkem Procházkou / Hynku Procházkovi
- And more...
</commit_message>
<xml_diff>
--- a/smlouva21_anon.docx
+++ b/smlouva21_anon.docx
@@ -48,271 +48,271 @@
         </w:numPr>
       </w:pPr>
       <w:r>
-        <w:t>[[PERSON_1]] – „s [[PERSON_1]]“, „o [[PERSON_2]]“</w:t>
-      </w:r>
-    </w:p>
-    <w:p>
-      <w:pPr>
-        <w:numPr>
-          <w:ilvl w:val="0"/>
-          <w:numId w:val="1"/>
-        </w:numPr>
-      </w:pPr>
-      <w:r>
-        <w:t>[[PERSON_3]] – „k Evě Marečkové“, „u [[PERSON_4]]“</w:t>
-      </w:r>
-    </w:p>
-    <w:p>
-      <w:pPr>
-        <w:numPr>
-          <w:ilvl w:val="0"/>
-          <w:numId w:val="1"/>
-        </w:numPr>
-      </w:pPr>
-      <w:r>
-        <w:t>[[PERSON_5]] – „pro [[PERSON_5]]“, „s [[PERSON_5]]“</w:t>
-      </w:r>
-    </w:p>
-    <w:p>
-      <w:pPr>
-        <w:numPr>
-          <w:ilvl w:val="0"/>
-          <w:numId w:val="1"/>
-        </w:numPr>
-      </w:pPr>
-      <w:r>
-        <w:t>[[PERSON_6]] – „s [[PERSON_6]]“, „o [[PERSON_7]]“</w:t>
-      </w:r>
-    </w:p>
-    <w:p>
-      <w:pPr>
-        <w:numPr>
-          <w:ilvl w:val="0"/>
-          <w:numId w:val="1"/>
-        </w:numPr>
-      </w:pPr>
-      <w:r>
-        <w:t>[[PERSON_8]] – „u [[PERSON_9]]“, „k [[PERSON_10]]“</w:t>
-      </w:r>
-    </w:p>
-    <w:p>
-      <w:pPr>
-        <w:numPr>
-          <w:ilvl w:val="0"/>
-          <w:numId w:val="1"/>
-        </w:numPr>
-      </w:pPr>
-      <w:r>
-        <w:t>[[PERSON_11]] – „o [[PERSON_11]]“, „se [[PERSON_11]]“</w:t>
-      </w:r>
-    </w:p>
-    <w:p>
-      <w:pPr>
-        <w:numPr>
-          <w:ilvl w:val="0"/>
-          <w:numId w:val="1"/>
-        </w:numPr>
-      </w:pPr>
-      <w:r>
-        <w:t>[[PERSON_12]] – „k [[PERSON_13]]“, „u [[PERSON_14]]“</w:t>
-      </w:r>
-    </w:p>
-    <w:p>
-      <w:pPr>
-        <w:numPr>
-          <w:ilvl w:val="0"/>
-          <w:numId w:val="1"/>
-        </w:numPr>
-      </w:pPr>
-      <w:r>
-        <w:t>[[PERSON_15]] – „s [[PERSON_15]]“, „o [[PERSON_16]]“</w:t>
-      </w:r>
-    </w:p>
-    <w:p>
-      <w:pPr>
-        <w:numPr>
-          <w:ilvl w:val="0"/>
-          <w:numId w:val="1"/>
-        </w:numPr>
-      </w:pPr>
-      <w:r>
-        <w:t>[[PERSON_17]] – „u [[PERSON_18]]“, „s [[PERSON_17]]“</w:t>
-      </w:r>
-    </w:p>
-    <w:p>
-      <w:pPr>
-        <w:numPr>
-          <w:ilvl w:val="0"/>
-          <w:numId w:val="1"/>
-        </w:numPr>
-      </w:pPr>
-      <w:r>
-        <w:t>[[PERSON_19]] – „s [[PERSON_19]]“, „k [[PERSON_19]]“</w:t>
-      </w:r>
-    </w:p>
-    <w:p>
-      <w:pPr>
-        <w:numPr>
-          <w:ilvl w:val="0"/>
-          <w:numId w:val="1"/>
-        </w:numPr>
-      </w:pPr>
-      <w:r>
-        <w:t>[[PERSON_20]] – „s [[PERSON_20]]“, „o [[PERSON_21]]“</w:t>
-      </w:r>
-    </w:p>
-    <w:p>
-      <w:pPr>
-        <w:numPr>
-          <w:ilvl w:val="0"/>
-          <w:numId w:val="1"/>
-        </w:numPr>
-      </w:pPr>
-      <w:r>
-        <w:t>[[PERSON_22]] – „ke [[PERSON_22]]“, „o [[PERSON_22]]“</w:t>
-      </w:r>
-    </w:p>
-    <w:p>
-      <w:pPr>
-        <w:numPr>
-          <w:ilvl w:val="0"/>
-          <w:numId w:val="1"/>
-        </w:numPr>
-      </w:pPr>
-      <w:r>
-        <w:t>[[PERSON_23]] – „o [[PERSON_24]]“, „s [[PERSON_23]]“</w:t>
-      </w:r>
-    </w:p>
-    <w:p>
-      <w:pPr>
-        <w:numPr>
-          <w:ilvl w:val="0"/>
-          <w:numId w:val="1"/>
-        </w:numPr>
-      </w:pPr>
-      <w:r>
-        <w:t>[[PERSON_25]] – „u [[PERSON_26]]“, „s [[PERSON_25]]“</w:t>
-      </w:r>
-    </w:p>
-    <w:p>
-      <w:pPr>
-        <w:numPr>
-          <w:ilvl w:val="0"/>
-          <w:numId w:val="1"/>
-        </w:numPr>
-      </w:pPr>
-      <w:r>
-        <w:t>[[PERSON_27]] – „ke [[PERSON_27]]“, „o [[PERSON_27]]“</w:t>
-      </w:r>
-    </w:p>
-    <w:p>
-      <w:pPr>
-        <w:numPr>
-          <w:ilvl w:val="0"/>
-          <w:numId w:val="1"/>
-        </w:numPr>
-      </w:pPr>
-      <w:r>
-        <w:t>[[PERSON_28]] – „s [[PERSON_28]]“, „o [[PERSON_28]]“</w:t>
-      </w:r>
-    </w:p>
-    <w:p>
-      <w:pPr>
-        <w:numPr>
-          <w:ilvl w:val="0"/>
-          <w:numId w:val="1"/>
-        </w:numPr>
-      </w:pPr>
-      <w:r>
-        <w:t>[[PERSON_29]] – „s [[PERSON_29]]“, „o [[PERSON_29]]“</w:t>
-      </w:r>
-    </w:p>
-    <w:p>
-      <w:pPr>
-        <w:numPr>
-          <w:ilvl w:val="0"/>
-          <w:numId w:val="1"/>
-        </w:numPr>
-      </w:pPr>
-      <w:r>
-        <w:t>[[PERSON_30]] – „k [[PERSON_30]]“, „od [[PERSON_31]]“</w:t>
-      </w:r>
-    </w:p>
-    <w:p>
-      <w:pPr>
-        <w:numPr>
-          <w:ilvl w:val="0"/>
-          <w:numId w:val="1"/>
-        </w:numPr>
-      </w:pPr>
-      <w:r>
-        <w:t>[[PERSON_32]] – „o [[PERSON_32]]“, „s [[PERSON_32]]“</w:t>
-      </w:r>
-    </w:p>
-    <w:p>
-      <w:pPr>
-        <w:numPr>
-          <w:ilvl w:val="0"/>
-          <w:numId w:val="1"/>
-        </w:numPr>
-      </w:pPr>
-      <w:r>
-        <w:t>[[PERSON_33]] – „o [[PERSON_33]]“, „se [[PERSON_33]]“</w:t>
-      </w:r>
-    </w:p>
-    <w:p>
-      <w:pPr>
-        <w:numPr>
-          <w:ilvl w:val="0"/>
-          <w:numId w:val="1"/>
-        </w:numPr>
-      </w:pPr>
-      <w:r>
-        <w:t>[[PERSON_34]] – „s [[PERSON_34]]“, „u [[PERSON_35]]“</w:t>
-      </w:r>
-    </w:p>
-    <w:p>
-      <w:pPr>
-        <w:numPr>
-          <w:ilvl w:val="0"/>
-          <w:numId w:val="1"/>
-        </w:numPr>
-      </w:pPr>
-      <w:r>
-        <w:t>[[PERSON_36]] – „o [[PERSON_37]]“, „s [[PERSON_36]]“</w:t>
-      </w:r>
-    </w:p>
-    <w:p>
-      <w:pPr>
-        <w:numPr>
-          <w:ilvl w:val="0"/>
-          <w:numId w:val="1"/>
-        </w:numPr>
-      </w:pPr>
-      <w:r>
-        <w:t>[[PERSON_38]] – „k [[PERSON_39]]“, „o [[PERSON_39]]“</w:t>
-      </w:r>
-    </w:p>
-    <w:p>
-      <w:pPr>
-        <w:numPr>
-          <w:ilvl w:val="0"/>
-          <w:numId w:val="1"/>
-        </w:numPr>
-      </w:pPr>
-      <w:r>
-        <w:t>[[PERSON_40]] – „se [[PERSON_40]]“, „o Soně Mikulkové“</w:t>
-      </w:r>
-    </w:p>
-    <w:p>
-      <w:pPr>
-        <w:numPr>
-          <w:ilvl w:val="0"/>
-          <w:numId w:val="1"/>
-        </w:numPr>
-      </w:pPr>
-      <w:r>
-        <w:t>[[PERSON_41]] – „o [[PERSON_42]]“, „s [[PERSON_41]]“</w:t>
+        <w:t>[[PERSON_1]] – „s [[PERSON_1]]“, „o [[PERSON_1]]“</w:t>
+      </w:r>
+    </w:p>
+    <w:p>
+      <w:pPr>
+        <w:numPr>
+          <w:ilvl w:val="0"/>
+          <w:numId w:val="1"/>
+        </w:numPr>
+      </w:pPr>
+      <w:r>
+        <w:t>[[PERSON_2]] – „k [[PERSON_2]]“, „u [[PERSON_2]]“</w:t>
+      </w:r>
+    </w:p>
+    <w:p>
+      <w:pPr>
+        <w:numPr>
+          <w:ilvl w:val="0"/>
+          <w:numId w:val="1"/>
+        </w:numPr>
+      </w:pPr>
+      <w:r>
+        <w:t>[[PERSON_3]] – „pro [[PERSON_3]]“, „s [[PERSON_4]]“</w:t>
+      </w:r>
+    </w:p>
+    <w:p>
+      <w:pPr>
+        <w:numPr>
+          <w:ilvl w:val="0"/>
+          <w:numId w:val="1"/>
+        </w:numPr>
+      </w:pPr>
+      <w:r>
+        <w:t>[[PERSON_5]] – „s [[PERSON_5]]“, „o [[PERSON_5]]“</w:t>
+      </w:r>
+    </w:p>
+    <w:p>
+      <w:pPr>
+        <w:numPr>
+          <w:ilvl w:val="0"/>
+          <w:numId w:val="1"/>
+        </w:numPr>
+      </w:pPr>
+      <w:r>
+        <w:t>[[PERSON_6]] – „u [[PERSON_6]]“, „k [[PERSON_6]]“</w:t>
+      </w:r>
+    </w:p>
+    <w:p>
+      <w:pPr>
+        <w:numPr>
+          <w:ilvl w:val="0"/>
+          <w:numId w:val="1"/>
+        </w:numPr>
+      </w:pPr>
+      <w:r>
+        <w:t>[[PERSON_7]] – „o [[PERSON_7]]“, „se [[PERSON_7]]“</w:t>
+      </w:r>
+    </w:p>
+    <w:p>
+      <w:pPr>
+        <w:numPr>
+          <w:ilvl w:val="0"/>
+          <w:numId w:val="1"/>
+        </w:numPr>
+      </w:pPr>
+      <w:r>
+        <w:t>[[PERSON_8]] – „k [[PERSON_8]]“, „u [[PERSON_8]]“</w:t>
+      </w:r>
+    </w:p>
+    <w:p>
+      <w:pPr>
+        <w:numPr>
+          <w:ilvl w:val="0"/>
+          <w:numId w:val="1"/>
+        </w:numPr>
+      </w:pPr>
+      <w:r>
+        <w:t>[[PERSON_9]] – „s [[PERSON_10]]“, „o [[PERSON_9]]“</w:t>
+      </w:r>
+    </w:p>
+    <w:p>
+      <w:pPr>
+        <w:numPr>
+          <w:ilvl w:val="0"/>
+          <w:numId w:val="1"/>
+        </w:numPr>
+      </w:pPr>
+      <w:r>
+        <w:t>[[PERSON_11]] – „u [[PERSON_11]]“, „s [[PERSON_11]]“</w:t>
+      </w:r>
+    </w:p>
+    <w:p>
+      <w:pPr>
+        <w:numPr>
+          <w:ilvl w:val="0"/>
+          <w:numId w:val="1"/>
+        </w:numPr>
+      </w:pPr>
+      <w:r>
+        <w:t>[[PERSON_12]] – „s [[PERSON_12]]“, „k [[PERSON_12]]“</w:t>
+      </w:r>
+    </w:p>
+    <w:p>
+      <w:pPr>
+        <w:numPr>
+          <w:ilvl w:val="0"/>
+          <w:numId w:val="1"/>
+        </w:numPr>
+      </w:pPr>
+      <w:r>
+        <w:t>[[PERSON_13]] – „s [[PERSON_13]]“, „o [[PERSON_13]]“</w:t>
+      </w:r>
+    </w:p>
+    <w:p>
+      <w:pPr>
+        <w:numPr>
+          <w:ilvl w:val="0"/>
+          <w:numId w:val="1"/>
+        </w:numPr>
+      </w:pPr>
+      <w:r>
+        <w:t>[[PERSON_14]] – „ke [[PERSON_14]]“, „o [[PERSON_14]]“</w:t>
+      </w:r>
+    </w:p>
+    <w:p>
+      <w:pPr>
+        <w:numPr>
+          <w:ilvl w:val="0"/>
+          <w:numId w:val="1"/>
+        </w:numPr>
+      </w:pPr>
+      <w:r>
+        <w:t>[[PERSON_15]] – „o [[PERSON_15]]“, „s [[PERSON_15]]“</w:t>
+      </w:r>
+    </w:p>
+    <w:p>
+      <w:pPr>
+        <w:numPr>
+          <w:ilvl w:val="0"/>
+          <w:numId w:val="1"/>
+        </w:numPr>
+      </w:pPr>
+      <w:r>
+        <w:t>[[PERSON_16]] – „u [[PERSON_16]]“, „s [[PERSON_16]]“</w:t>
+      </w:r>
+    </w:p>
+    <w:p>
+      <w:pPr>
+        <w:numPr>
+          <w:ilvl w:val="0"/>
+          <w:numId w:val="1"/>
+        </w:numPr>
+      </w:pPr>
+      <w:r>
+        <w:t>[[PERSON_17]] – „ke [[PERSON_17]]“, „o [[PERSON_17]]“</w:t>
+      </w:r>
+    </w:p>
+    <w:p>
+      <w:pPr>
+        <w:numPr>
+          <w:ilvl w:val="0"/>
+          <w:numId w:val="1"/>
+        </w:numPr>
+      </w:pPr>
+      <w:r>
+        <w:t>[[PERSON_18]] – „s [[PERSON_18]]“, „o [[PERSON_18]]“</w:t>
+      </w:r>
+    </w:p>
+    <w:p>
+      <w:pPr>
+        <w:numPr>
+          <w:ilvl w:val="0"/>
+          <w:numId w:val="1"/>
+        </w:numPr>
+      </w:pPr>
+      <w:r>
+        <w:t>[[PERSON_19]] – „s [[PERSON_20]]“, „o [[PERSON_19]]“</w:t>
+      </w:r>
+    </w:p>
+    <w:p>
+      <w:pPr>
+        <w:numPr>
+          <w:ilvl w:val="0"/>
+          <w:numId w:val="1"/>
+        </w:numPr>
+      </w:pPr>
+      <w:r>
+        <w:t>[[PERSON_21]] – „k [[PERSON_21]]“, „od [[PERSON_21]]“</w:t>
+      </w:r>
+    </w:p>
+    <w:p>
+      <w:pPr>
+        <w:numPr>
+          <w:ilvl w:val="0"/>
+          <w:numId w:val="1"/>
+        </w:numPr>
+      </w:pPr>
+      <w:r>
+        <w:t>[[PERSON_22]] – „o [[PERSON_22]]“, „s [[PERSON_22]]“</w:t>
+      </w:r>
+    </w:p>
+    <w:p>
+      <w:pPr>
+        <w:numPr>
+          <w:ilvl w:val="0"/>
+          <w:numId w:val="1"/>
+        </w:numPr>
+      </w:pPr>
+      <w:r>
+        <w:t>[[PERSON_23]] – „o [[PERSON_23]]“, „se [[PERSON_23]]“</w:t>
+      </w:r>
+    </w:p>
+    <w:p>
+      <w:pPr>
+        <w:numPr>
+          <w:ilvl w:val="0"/>
+          <w:numId w:val="1"/>
+        </w:numPr>
+      </w:pPr>
+      <w:r>
+        <w:t>[[PERSON_24]] – „s [[PERSON_25]]“, „u [[PERSON_24]]“</w:t>
+      </w:r>
+    </w:p>
+    <w:p>
+      <w:pPr>
+        <w:numPr>
+          <w:ilvl w:val="0"/>
+          <w:numId w:val="1"/>
+        </w:numPr>
+      </w:pPr>
+      <w:r>
+        <w:t>[[PERSON_26]] – „o [[PERSON_26]]“, „s [[PERSON_26]]“</w:t>
+      </w:r>
+    </w:p>
+    <w:p>
+      <w:pPr>
+        <w:numPr>
+          <w:ilvl w:val="0"/>
+          <w:numId w:val="1"/>
+        </w:numPr>
+      </w:pPr>
+      <w:r>
+        <w:t>[[PERSON_27]] – „k [[PERSON_27]]“, „o [[PERSON_27]]“</w:t>
+      </w:r>
+    </w:p>
+    <w:p>
+      <w:pPr>
+        <w:numPr>
+          <w:ilvl w:val="0"/>
+          <w:numId w:val="1"/>
+        </w:numPr>
+      </w:pPr>
+      <w:r>
+        <w:t>[[PERSON_28]] – „se [[PERSON_28]]“, „o [[PERSON_28]]“</w:t>
+      </w:r>
+    </w:p>
+    <w:p>
+      <w:pPr>
+        <w:numPr>
+          <w:ilvl w:val="0"/>
+          <w:numId w:val="1"/>
+        </w:numPr>
+      </w:pPr>
+      <w:r>
+        <w:t>[[PERSON_29]] – „o [[PERSON_29]]“, „s [[PERSON_29]]“</w:t>
       </w:r>
     </w:p>
     <w:p>
@@ -345,18 +345,139 @@
         </w:numPr>
       </w:pPr>
       <w:r>
-        <w:t>[[PERSON_43]] – „s [[PERSON_43]]“, „o [[PERSON_43]]“</w:t>
-      </w:r>
-    </w:p>
-    <w:p>
-      <w:pPr>
-        <w:numPr>
-          <w:ilvl w:val="0"/>
-          <w:numId w:val="2"/>
-        </w:numPr>
-      </w:pPr>
-      <w:r>
-        <w:t>[[PERSON_44]] – „k [[PERSON_45]]“, „s [[PERSON_44]]“</w:t>
+        <w:t>[[PERSON_30]] – „s [[PERSON_30]]“, „o [[PERSON_30]]“</w:t>
+      </w:r>
+    </w:p>
+    <w:p>
+      <w:pPr>
+        <w:numPr>
+          <w:ilvl w:val="0"/>
+          <w:numId w:val="2"/>
+        </w:numPr>
+      </w:pPr>
+      <w:r>
+        <w:t>[[PERSON_31]] – „k [[PERSON_31]]“, „s [[PERSON_31]]“</w:t>
+      </w:r>
+    </w:p>
+    <w:p>
+      <w:pPr>
+        <w:numPr>
+          <w:ilvl w:val="0"/>
+          <w:numId w:val="2"/>
+        </w:numPr>
+      </w:pPr>
+      <w:r>
+        <w:t>[[PERSON_32]] – „s [[PERSON_32]]“, „o [[PERSON_32]]“</w:t>
+      </w:r>
+    </w:p>
+    <w:p>
+      <w:pPr>
+        <w:numPr>
+          <w:ilvl w:val="0"/>
+          <w:numId w:val="2"/>
+        </w:numPr>
+      </w:pPr>
+      <w:r>
+        <w:t>[[PERSON_33]] – „od [[PERSON_33]]“, „s [[PERSON_34]]“</w:t>
+      </w:r>
+    </w:p>
+    <w:p>
+      <w:pPr>
+        <w:numPr>
+          <w:ilvl w:val="0"/>
+          <w:numId w:val="2"/>
+        </w:numPr>
+      </w:pPr>
+      <w:r>
+        <w:t>[[PERSON_35]] – „k [[PERSON_35]]“, „o [[PERSON_35]]“</w:t>
+      </w:r>
+    </w:p>
+    <w:p>
+      <w:pPr>
+        <w:numPr>
+          <w:ilvl w:val="0"/>
+          <w:numId w:val="2"/>
+        </w:numPr>
+      </w:pPr>
+      <w:r>
+        <w:t>[[PERSON_36]] – „o [[PERSON_36]]“, „s [[PERSON_36]]“</w:t>
+      </w:r>
+    </w:p>
+    <w:p>
+      <w:pPr>
+        <w:numPr>
+          <w:ilvl w:val="0"/>
+          <w:numId w:val="2"/>
+        </w:numPr>
+      </w:pPr>
+      <w:r>
+        <w:t>[[PERSON_37]] – „s [[PERSON_37]]“, „o [[PERSON_37]]“</w:t>
+      </w:r>
+    </w:p>
+    <w:p>
+      <w:pPr>
+        <w:numPr>
+          <w:ilvl w:val="0"/>
+          <w:numId w:val="2"/>
+        </w:numPr>
+      </w:pPr>
+      <w:r>
+        <w:t>[[PERSON_38]] – „s [[PERSON_38]]“, „o [[PERSON_38]]“</w:t>
+      </w:r>
+    </w:p>
+    <w:p>
+      <w:pPr>
+        <w:numPr>
+          <w:ilvl w:val="0"/>
+          <w:numId w:val="2"/>
+        </w:numPr>
+      </w:pPr>
+      <w:r>
+        <w:t>[[PERSON_39]] – „k [[PERSON_39]]“, „s [[PERSON_39]]“</w:t>
+      </w:r>
+    </w:p>
+    <w:p>
+      <w:pPr>
+        <w:numPr>
+          <w:ilvl w:val="0"/>
+          <w:numId w:val="2"/>
+        </w:numPr>
+      </w:pPr>
+      <w:r>
+        <w:t>[[PERSON_40]] – „pro [[PERSON_41]]“, „o [[PERSON_42]]“</w:t>
+      </w:r>
+    </w:p>
+    <w:p>
+      <w:pPr>
+        <w:numPr>
+          <w:ilvl w:val="0"/>
+          <w:numId w:val="2"/>
+        </w:numPr>
+      </w:pPr>
+      <w:r>
+        <w:t>[[PERSON_43]] – „k [[PERSON_43]]“, „o [[PERSON_43]]“</w:t>
+      </w:r>
+    </w:p>
+    <w:p>
+      <w:pPr>
+        <w:numPr>
+          <w:ilvl w:val="0"/>
+          <w:numId w:val="2"/>
+        </w:numPr>
+      </w:pPr>
+      <w:r>
+        <w:t>[[PERSON_44]] – „o [[PERSON_44]]“, „s [[PERSON_44]]“</w:t>
+      </w:r>
+    </w:p>
+    <w:p>
+      <w:pPr>
+        <w:numPr>
+          <w:ilvl w:val="0"/>
+          <w:numId w:val="2"/>
+        </w:numPr>
+      </w:pPr>
+      <w:r>
+        <w:t>[[PERSON_45]] – „s [[PERSON_45]]“, „o [[PERSON_45]]“</w:t>
       </w:r>
     </w:p>
     <w:p>
@@ -378,238 +499,117 @@
         </w:numPr>
       </w:pPr>
       <w:r>
-        <w:t>[[PERSON_47]] – „od [[PERSON_48]]“, „s [[PERSON_49]]“</w:t>
-      </w:r>
-    </w:p>
-    <w:p>
-      <w:pPr>
-        <w:numPr>
-          <w:ilvl w:val="0"/>
-          <w:numId w:val="2"/>
-        </w:numPr>
-      </w:pPr>
-      <w:r>
-        <w:t>[[PERSON_50]] – „k [[PERSON_51]]“, „o [[PERSON_51]]“</w:t>
-      </w:r>
-    </w:p>
-    <w:p>
-      <w:pPr>
-        <w:numPr>
-          <w:ilvl w:val="0"/>
-          <w:numId w:val="2"/>
-        </w:numPr>
-      </w:pPr>
-      <w:r>
-        <w:t>[[PERSON_52]] – „o [[PERSON_53]]“, „s [[PERSON_52]]“</w:t>
-      </w:r>
-    </w:p>
-    <w:p>
-      <w:pPr>
-        <w:numPr>
-          <w:ilvl w:val="0"/>
-          <w:numId w:val="2"/>
-        </w:numPr>
-      </w:pPr>
-      <w:r>
-        <w:t>[[PERSON_54]] – „s [[PERSON_54]]“, „o [[PERSON_55]]“</w:t>
-      </w:r>
-    </w:p>
-    <w:p>
-      <w:pPr>
-        <w:numPr>
-          <w:ilvl w:val="0"/>
-          <w:numId w:val="2"/>
-        </w:numPr>
-      </w:pPr>
-      <w:r>
-        <w:t>[[PERSON_56]] – „s [[PERSON_56]]“, „o [[PERSON_56]]“</w:t>
-      </w:r>
-    </w:p>
-    <w:p>
-      <w:pPr>
-        <w:numPr>
-          <w:ilvl w:val="0"/>
-          <w:numId w:val="2"/>
-        </w:numPr>
-      </w:pPr>
-      <w:r>
-        <w:t>[[PERSON_57]] – „k [[PERSON_57]]“, „s [[PERSON_57]]“</w:t>
-      </w:r>
-    </w:p>
-    <w:p>
-      <w:pPr>
-        <w:numPr>
-          <w:ilvl w:val="0"/>
-          <w:numId w:val="2"/>
-        </w:numPr>
-      </w:pPr>
-      <w:r>
-        <w:t>[[PERSON_58]] – „pro [[PERSON_59]]“, „o [[PERSON_60]]“</w:t>
-      </w:r>
-    </w:p>
-    <w:p>
-      <w:pPr>
-        <w:numPr>
-          <w:ilvl w:val="0"/>
-          <w:numId w:val="2"/>
-        </w:numPr>
-      </w:pPr>
-      <w:r>
-        <w:t>[[PERSON_61]] – „k [[PERSON_61]]“, „o [[PERSON_61]]“</w:t>
-      </w:r>
-    </w:p>
-    <w:p>
-      <w:pPr>
-        <w:numPr>
-          <w:ilvl w:val="0"/>
-          <w:numId w:val="2"/>
-        </w:numPr>
-      </w:pPr>
-      <w:r>
-        <w:t>[[PERSON_62]] – „o [[PERSON_63]]“, „s [[PERSON_62]]“</w:t>
-      </w:r>
-    </w:p>
-    <w:p>
-      <w:pPr>
-        <w:numPr>
-          <w:ilvl w:val="0"/>
-          <w:numId w:val="2"/>
-        </w:numPr>
-      </w:pPr>
-      <w:r>
-        <w:t>[[PERSON_64]] – „s [[PERSON_64]]“, „o [[PERSON_65]]“</w:t>
-      </w:r>
-    </w:p>
-    <w:p>
-      <w:pPr>
-        <w:numPr>
-          <w:ilvl w:val="0"/>
-          <w:numId w:val="2"/>
-        </w:numPr>
-      </w:pPr>
-      <w:r>
-        <w:t>[[PERSON_66]] – „s [[PERSON_66]]“, „o [[PERSON_66]]“</w:t>
-      </w:r>
-    </w:p>
-    <w:p>
-      <w:pPr>
-        <w:numPr>
-          <w:ilvl w:val="0"/>
-          <w:numId w:val="2"/>
-        </w:numPr>
-      </w:pPr>
-      <w:r>
-        <w:t>[[PERSON_67]] – „u [[PERSON_68]]“, „o [[PERSON_68]]“</w:t>
-      </w:r>
-    </w:p>
-    <w:p>
-      <w:pPr>
-        <w:numPr>
-          <w:ilvl w:val="0"/>
-          <w:numId w:val="2"/>
-        </w:numPr>
-      </w:pPr>
-      <w:r>
-        <w:t>[[PERSON_69]] – „se [[PERSON_69]]“, „o [[PERSON_69]]“</w:t>
-      </w:r>
-    </w:p>
-    <w:p>
-      <w:pPr>
-        <w:numPr>
-          <w:ilvl w:val="0"/>
-          <w:numId w:val="2"/>
-        </w:numPr>
-      </w:pPr>
-      <w:r>
-        <w:t>[[PERSON_70]] – „o [[PERSON_71]]“, „s [[PERSON_70]]“</w:t>
-      </w:r>
-    </w:p>
-    <w:p>
-      <w:pPr>
-        <w:numPr>
-          <w:ilvl w:val="0"/>
-          <w:numId w:val="2"/>
-        </w:numPr>
-      </w:pPr>
-      <w:r>
-        <w:t>[[PERSON_72]] – „k [[PERSON_73]]“, „o [[PERSON_73]]“</w:t>
-      </w:r>
-    </w:p>
-    <w:p>
-      <w:pPr>
-        <w:numPr>
-          <w:ilvl w:val="0"/>
-          <w:numId w:val="2"/>
-        </w:numPr>
-      </w:pPr>
-      <w:r>
-        <w:t>[[PERSON_74]] – „o [[PERSON_75]]“, „s [[PERSON_74]]“</w:t>
-      </w:r>
-    </w:p>
-    <w:p>
-      <w:pPr>
-        <w:numPr>
-          <w:ilvl w:val="0"/>
-          <w:numId w:val="2"/>
-        </w:numPr>
-      </w:pPr>
-      <w:r>
-        <w:t>[[PERSON_76]] – „s [[PERSON_76]]“, „o [[PERSON_76]]“</w:t>
-      </w:r>
-    </w:p>
-    <w:p>
-      <w:pPr>
-        <w:numPr>
-          <w:ilvl w:val="0"/>
-          <w:numId w:val="2"/>
-        </w:numPr>
-      </w:pPr>
-      <w:r>
-        <w:t>[[PERSON_77]] – „s [[PERSON_77]]“, „o [[PERSON_77]]“</w:t>
-      </w:r>
-    </w:p>
-    <w:p>
-      <w:pPr>
-        <w:numPr>
-          <w:ilvl w:val="0"/>
-          <w:numId w:val="2"/>
-        </w:numPr>
-      </w:pPr>
-      <w:r>
-        <w:t>[[PERSON_78]] – „o [[PERSON_78]]“, „s [[PERSON_78]]“</w:t>
-      </w:r>
-    </w:p>
-    <w:p>
-      <w:pPr>
-        <w:numPr>
-          <w:ilvl w:val="0"/>
-          <w:numId w:val="2"/>
-        </w:numPr>
-      </w:pPr>
-      <w:r>
-        <w:t>[[PERSON_79]] – „s [[PERSON_80]]“, „o [[PERSON_81]]“</w:t>
-      </w:r>
-    </w:p>
-    <w:p>
-      <w:pPr>
-        <w:numPr>
-          <w:ilvl w:val="0"/>
-          <w:numId w:val="2"/>
-        </w:numPr>
-      </w:pPr>
-      <w:r>
-        <w:t>[[PERSON_82]] – „o [[PERSON_83]]“, „s [[PERSON_82]]“</w:t>
-      </w:r>
-    </w:p>
-    <w:p>
-      <w:pPr>
-        <w:numPr>
-          <w:ilvl w:val="0"/>
-          <w:numId w:val="2"/>
-        </w:numPr>
-      </w:pPr>
-      <w:r>
-        <w:t>[[PERSON_84]] – „s [[PERSON_85]]“, „o [[PERSON_86]]“</w:t>
+        <w:t>[[PERSON_47]] – „u [[PERSON_47]]“, „o [[PERSON_47]]“</w:t>
+      </w:r>
+    </w:p>
+    <w:p>
+      <w:pPr>
+        <w:numPr>
+          <w:ilvl w:val="0"/>
+          <w:numId w:val="2"/>
+        </w:numPr>
+      </w:pPr>
+      <w:r>
+        <w:t>[[PERSON_48]] – „se [[PERSON_48]]“, „o [[PERSON_48]]“</w:t>
+      </w:r>
+    </w:p>
+    <w:p>
+      <w:pPr>
+        <w:numPr>
+          <w:ilvl w:val="0"/>
+          <w:numId w:val="2"/>
+        </w:numPr>
+      </w:pPr>
+      <w:r>
+        <w:t>[[PERSON_49]] – „o [[PERSON_50]]“, „s [[PERSON_50]]“</w:t>
+      </w:r>
+    </w:p>
+    <w:p>
+      <w:pPr>
+        <w:numPr>
+          <w:ilvl w:val="0"/>
+          <w:numId w:val="2"/>
+        </w:numPr>
+      </w:pPr>
+      <w:r>
+        <w:t>[[PERSON_51]] – „k [[PERSON_51]]“, „o [[PERSON_51]]“</w:t>
+      </w:r>
+    </w:p>
+    <w:p>
+      <w:pPr>
+        <w:numPr>
+          <w:ilvl w:val="0"/>
+          <w:numId w:val="2"/>
+        </w:numPr>
+      </w:pPr>
+      <w:r>
+        <w:t>[[PERSON_52]] – „o [[PERSON_52]]“, „s [[PERSON_52]]“</w:t>
+      </w:r>
+    </w:p>
+    <w:p>
+      <w:pPr>
+        <w:numPr>
+          <w:ilvl w:val="0"/>
+          <w:numId w:val="2"/>
+        </w:numPr>
+      </w:pPr>
+      <w:r>
+        <w:t>[[PERSON_53]] – „s [[PERSON_53]]“, „o [[PERSON_53]]“</w:t>
+      </w:r>
+    </w:p>
+    <w:p>
+      <w:pPr>
+        <w:numPr>
+          <w:ilvl w:val="0"/>
+          <w:numId w:val="2"/>
+        </w:numPr>
+      </w:pPr>
+      <w:r>
+        <w:t>[[PERSON_54]] – „s [[PERSON_54]]“, „o [[PERSON_54]]“</w:t>
+      </w:r>
+    </w:p>
+    <w:p>
+      <w:pPr>
+        <w:numPr>
+          <w:ilvl w:val="0"/>
+          <w:numId w:val="2"/>
+        </w:numPr>
+      </w:pPr>
+      <w:r>
+        <w:t>[[PERSON_55]] – „o [[PERSON_55]]“, „s [[PERSON_55]]“</w:t>
+      </w:r>
+    </w:p>
+    <w:p>
+      <w:pPr>
+        <w:numPr>
+          <w:ilvl w:val="0"/>
+          <w:numId w:val="2"/>
+        </w:numPr>
+      </w:pPr>
+      <w:r>
+        <w:t>[[PERSON_56]] – „s [[PERSON_57]]“, „o [[PERSON_56]]“</w:t>
+      </w:r>
+    </w:p>
+    <w:p>
+      <w:pPr>
+        <w:numPr>
+          <w:ilvl w:val="0"/>
+          <w:numId w:val="2"/>
+        </w:numPr>
+      </w:pPr>
+      <w:r>
+        <w:t>[[PERSON_58]] – „o [[PERSON_58]]“, „s [[PERSON_58]]“</w:t>
+      </w:r>
+    </w:p>
+    <w:p>
+      <w:pPr>
+        <w:numPr>
+          <w:ilvl w:val="0"/>
+          <w:numId w:val="2"/>
+        </w:numPr>
+      </w:pPr>
+      <w:r>
+        <w:t>[[PERSON_59]] – „s [[PERSON_60]]“, „o [[PERSON_59]]“</w:t>
       </w:r>
     </w:p>
     <w:p/>

</xml_diff>